<commit_message>
modified TSP-ACO add threshold to stop algr
</commit_message>
<xml_diff>
--- a/report.docx
+++ b/report.docx
@@ -165,6 +165,7 @@
     <w:p>
       <w:pPr>
         <w:numPr>
+          <w:ilvl w:val="0"/>
           <w:numId w:val="0"/>
         </w:numPr>
         <w:jc w:val="left"/>
@@ -519,46 +520,46 @@
         <w:rPr>
           <w:rFonts w:hint="default"/>
         </w:rPr>
-        <w:t>上图为阈值为100000（足够大）</w:t>
-      </w:r>
-      <w:r>
-        <w:rPr>
-          <w:rFonts w:hint="default"/>
-        </w:rPr>
-        <w:t>时</w:t>
-      </w:r>
-      <w:r>
-        <w:rPr>
-          <w:rFonts w:hint="default"/>
-        </w:rPr>
-        <w:t>，获得的更优解与其出现时算法耗时的关系图，最优解于130s时出现。经过大量实验总结，当重组率为0.7，突变率为0.1时，迭代次数超过3000后，不再能产生</w:t>
-      </w:r>
-      <w:r>
-        <w:rPr>
-          <w:rFonts w:hint="default"/>
-        </w:rPr>
-        <w:t>更优解</w:t>
-      </w:r>
-      <w:r>
-        <w:rPr>
-          <w:rFonts w:hint="default"/>
-        </w:rPr>
-        <w:t>，此时认为已经达到最优解。经过阈值优化后，程序总耗时在160s左右。</w:t>
-      </w:r>
-    </w:p>
-    <w:p>
-      <w:pPr>
-        <w:numPr>
-          <w:ilvl w:val="0"/>
-          <w:numId w:val="0"/>
-        </w:numPr>
-        <w:jc w:val="left"/>
-        <w:rPr>
-          <w:rFonts w:hint="default"/>
-        </w:rPr>
-      </w:pPr>
+        <w:t>上图为阈值为100000（足够大）时，获得的更优解与其出现时算法耗时的关系图，最优解于130s时出现。经过大量实验总结，以及阈值优化算法估算</w:t>
+      </w:r>
+      <w:r>
+        <w:rPr>
+          <w:rFonts w:hint="default"/>
+        </w:rPr>
+        <w:t>，</w:t>
+      </w:r>
       <w:bookmarkStart w:id="0" w:name="_GoBack"/>
       <w:bookmarkEnd w:id="0"/>
+      <w:r>
+        <w:rPr>
+          <w:rFonts w:hint="default"/>
+        </w:rPr>
+        <w:t>当重组率为0.7，突变率为0.1时，迭代次数超过3</w:t>
+      </w:r>
+      <w:r>
+        <w:rPr>
+          <w:rFonts w:hint="default"/>
+        </w:rPr>
+        <w:t>165</w:t>
+      </w:r>
+      <w:r>
+        <w:rPr>
+          <w:rFonts w:hint="default"/>
+        </w:rPr>
+        <w:t>后，不再能产生更优解，此时认为已经达到最优解。经过阈值优化后，程序总耗时在160s左右。</w:t>
+      </w:r>
+    </w:p>
+    <w:p>
+      <w:pPr>
+        <w:numPr>
+          <w:ilvl w:val="0"/>
+          <w:numId w:val="0"/>
+        </w:numPr>
+        <w:jc w:val="left"/>
+        <w:rPr>
+          <w:rFonts w:hint="default"/>
+        </w:rPr>
+      </w:pPr>
     </w:p>
     <w:p>
       <w:pPr>
@@ -636,6 +637,109 @@
       <w:pPr>
         <w:numPr>
           <w:ilvl w:val="0"/>
+          <w:numId w:val="0"/>
+        </w:numPr>
+        <w:ind w:firstLine="420" w:firstLineChars="0"/>
+        <w:jc w:val="left"/>
+        <w:rPr>
+          <w:rFonts w:hint="default"/>
+        </w:rPr>
+      </w:pPr>
+      <w:r>
+        <w:rPr>
+          <w:rFonts w:hint="default"/>
+        </w:rPr>
+        <w:t>上图为阈值为</w:t>
+      </w:r>
+      <w:r>
+        <w:rPr>
+          <w:rFonts w:hint="default"/>
+        </w:rPr>
+        <w:t>1</w:t>
+      </w:r>
+      <w:r>
+        <w:rPr>
+          <w:rFonts w:hint="default"/>
+        </w:rPr>
+        <w:t>000（足够大）时，获得的更优解与其出现时算法耗时的关系图，最优解于</w:t>
+      </w:r>
+      <w:r>
+        <w:rPr>
+          <w:rFonts w:hint="default"/>
+        </w:rPr>
+        <w:t>15.7s</w:t>
+      </w:r>
+      <w:r>
+        <w:rPr>
+          <w:rFonts w:hint="default"/>
+        </w:rPr>
+        <w:t>时出现。经过大量实验总结</w:t>
+      </w:r>
+      <w:r>
+        <w:rPr>
+          <w:rFonts w:hint="default"/>
+        </w:rPr>
+        <w:t>，以及阈值优化算法估算</w:t>
+      </w:r>
+      <w:r>
+        <w:rPr>
+          <w:rFonts w:hint="default"/>
+        </w:rPr>
+        <w:t>，</w:t>
+      </w:r>
+      <w:r>
+        <w:rPr>
+          <w:rFonts w:hint="default"/>
+        </w:rPr>
+        <w:t>当</w:t>
+      </w:r>
+      <w:r>
+        <w:rPr>
+          <w:rFonts w:hint="default"/>
+        </w:rPr>
+        <w:t>迭代次数超过</w:t>
+      </w:r>
+      <w:r>
+        <w:rPr>
+          <w:rFonts w:hint="default"/>
+        </w:rPr>
+        <w:t>166</w:t>
+      </w:r>
+      <w:r>
+        <w:rPr>
+          <w:rFonts w:hint="default"/>
+        </w:rPr>
+        <w:t>后，不再能产生更优解，此时认为已经达到最优解。经过阈值优化后，程序总耗时在</w:t>
+      </w:r>
+      <w:r>
+        <w:rPr>
+          <w:rFonts w:hint="default"/>
+        </w:rPr>
+        <w:t>25.9</w:t>
+      </w:r>
+      <w:r>
+        <w:rPr>
+          <w:rFonts w:hint="default"/>
+        </w:rPr>
+        <w:t>s左右。</w:t>
+      </w:r>
+    </w:p>
+    <w:p>
+      <w:pPr>
+        <w:numPr>
+          <w:ilvl w:val="0"/>
+          <w:numId w:val="0"/>
+        </w:numPr>
+        <w:jc w:val="left"/>
+        <w:rPr>
+          <w:rFonts w:hint="default"/>
+        </w:rPr>
+      </w:pPr>
+    </w:p>
+    <w:p>
+      <w:pPr>
+        <w:numPr>
+          <w:ilvl w:val="0"/>
           <w:numId w:val="1"/>
         </w:numPr>
         <w:jc w:val="left"/>
@@ -689,6 +793,7 @@
     <w:p>
       <w:pPr>
         <w:numPr>
+          <w:ilvl w:val="0"/>
           <w:numId w:val="0"/>
         </w:numPr>
         <w:jc w:val="left"/>
@@ -706,17 +811,19 @@
     <w:p>
       <w:pPr>
         <w:numPr>
-          <w:numId w:val="0"/>
-        </w:numPr>
-        <w:jc w:val="left"/>
-        <w:rPr>
-          <w:rFonts w:hint="default"/>
-        </w:rPr>
-      </w:pPr>
-    </w:p>
-    <w:p>
-      <w:pPr>
-        <w:numPr>
+          <w:ilvl w:val="0"/>
+          <w:numId w:val="0"/>
+        </w:numPr>
+        <w:jc w:val="left"/>
+        <w:rPr>
+          <w:rFonts w:hint="default"/>
+        </w:rPr>
+      </w:pPr>
+    </w:p>
+    <w:p>
+      <w:pPr>
+        <w:numPr>
+          <w:ilvl w:val="0"/>
           <w:numId w:val="0"/>
         </w:numPr>
         <w:jc w:val="left"/>
@@ -784,6 +891,7 @@
     <w:p>
       <w:pPr>
         <w:numPr>
+          <w:ilvl w:val="0"/>
           <w:numId w:val="0"/>
         </w:numPr>
         <w:jc w:val="left"/>

</xml_diff>

<commit_message>
update report of ACO
</commit_message>
<xml_diff>
--- a/report.docx
+++ b/report.docx
@@ -4,7 +4,7 @@
   <w:body>
     <w:p>
       <w:pPr>
-        <w:jc w:val="left"/>
+        <w:jc w:val="center"/>
         <w:rPr>
           <w:rFonts w:hint="default"/>
           <w:b/>
@@ -51,7 +51,26 @@
         <w:rPr>
           <w:rFonts w:hint="default"/>
         </w:rPr>
-        <w:t>声明：本实验代码源于DiamonJoy的开源代码仓库[1]，我在此代码的基础上进行了修改，并以此作为本次实验的代码。</w:t>
+        <w:t>声明：本实验代码源于DiamonJoy的开源代码仓库</w:t>
+      </w:r>
+      <w:r>
+        <w:rPr>
+          <w:rFonts w:hint="default"/>
+        </w:rPr>
+        <w:t>TSP</w:t>
+      </w:r>
+      <w:r>
+        <w:rPr>
+          <w:rFonts w:hint="default"/>
+          <w:vertAlign w:val="superscript"/>
+        </w:rPr>
+        <w:t>[1]</w:t>
+      </w:r>
+      <w:r>
+        <w:rPr>
+          <w:rFonts w:hint="default"/>
+        </w:rPr>
+        <w:t>，我在此代码的基础上进行了修改，并以此作为本次实验的代码。</w:t>
       </w:r>
     </w:p>
     <w:p>
@@ -321,7 +340,19 @@
         <w:rPr>
           <w:rFonts w:hint="default"/>
         </w:rPr>
-        <w:t>④ 迭代次数达到阈值时，终止进化</w:t>
+        <w:t>④ 重复②，</w:t>
+      </w:r>
+      <w:r>
+        <w:rPr>
+          <w:rFonts w:hint="default"/>
+        </w:rPr>
+        <w:t>当</w:t>
+      </w:r>
+      <w:r>
+        <w:rPr>
+          <w:rFonts w:hint="default"/>
+        </w:rPr>
+        <w:t>迭代次数达到阈值时，终止进化</w:t>
       </w:r>
     </w:p>
     <w:p>
@@ -420,24 +451,6 @@
           <w:ilvl w:val="0"/>
           <w:numId w:val="0"/>
         </w:numPr>
-        <w:jc w:val="both"/>
-        <w:rPr>
-          <w:rFonts w:hint="default"/>
-        </w:rPr>
-      </w:pPr>
-      <w:r>
-        <w:rPr>
-          <w:rFonts w:hint="default"/>
-        </w:rPr>
-        <w:br w:type="page"/>
-      </w:r>
-    </w:p>
-    <w:p>
-      <w:pPr>
-        <w:numPr>
-          <w:ilvl w:val="0"/>
-          <w:numId w:val="0"/>
-        </w:numPr>
         <w:jc w:val="left"/>
         <w:rPr>
           <w:rFonts w:hint="default"/>
@@ -520,81 +533,201 @@
         <w:rPr>
           <w:rFonts w:hint="default"/>
         </w:rPr>
-        <w:t>上图为阈值为100000（足够大）时，获得的更优解与其出现时算法耗时的关系图，最优解于130s时出现。经过大量实验总结，以及阈值优化算法估算</w:t>
-      </w:r>
-      <w:r>
-        <w:rPr>
-          <w:rFonts w:hint="default"/>
-        </w:rPr>
-        <w:t>，</w:t>
+        <w:t>上图为阈值为100000（足够大）时，获得的更优解与其出现时算法耗时的关系图，最优解于130s时出现。经过大量实验总结，以及阈值优化算法估算，当重组率为0.7，突变率为0.1时，迭代次数超过3165后，不再能产生更优解，此时认为已经达到最优解。经过阈值优化后，程序总耗时在160s左右。</w:t>
+      </w:r>
+    </w:p>
+    <w:p>
+      <w:pPr>
+        <w:numPr>
+          <w:ilvl w:val="0"/>
+          <w:numId w:val="0"/>
+        </w:numPr>
+        <w:jc w:val="left"/>
+        <w:rPr>
+          <w:rFonts w:hint="default"/>
+        </w:rPr>
+      </w:pPr>
+    </w:p>
+    <w:p>
+      <w:pPr>
+        <w:numPr>
+          <w:ilvl w:val="0"/>
+          <w:numId w:val="1"/>
+        </w:numPr>
+        <w:jc w:val="left"/>
+        <w:rPr>
+          <w:rFonts w:hint="default"/>
+        </w:rPr>
+      </w:pPr>
+      <w:r>
+        <w:rPr>
+          <w:rFonts w:hint="default"/>
+        </w:rPr>
+        <w:t>群智能算法</w:t>
+      </w:r>
+      <w:r>
+        <w:rPr>
+          <w:rFonts w:hint="default"/>
+        </w:rPr>
+        <w:t>(Ant Colony Optimization)</w:t>
+      </w:r>
+    </w:p>
+    <w:p>
+      <w:pPr>
+        <w:numPr>
+          <w:ilvl w:val="0"/>
+          <w:numId w:val="0"/>
+        </w:numPr>
+        <w:jc w:val="left"/>
+        <w:rPr>
+          <w:rFonts w:hint="default"/>
+        </w:rPr>
+      </w:pPr>
+      <w:r>
+        <w:rPr>
+          <w:rFonts w:hint="default"/>
+        </w:rPr>
+        <w:t>算法原理：</w:t>
       </w:r>
       <w:bookmarkStart w:id="0" w:name="_GoBack"/>
       <w:bookmarkEnd w:id="0"/>
-      <w:r>
-        <w:rPr>
-          <w:rFonts w:hint="default"/>
-        </w:rPr>
-        <w:t>当重组率为0.7，突变率为0.1时，迭代次数超过3</w:t>
-      </w:r>
-      <w:r>
-        <w:rPr>
-          <w:rFonts w:hint="default"/>
-        </w:rPr>
-        <w:t>165</w:t>
-      </w:r>
-      <w:r>
-        <w:rPr>
-          <w:rFonts w:hint="default"/>
-        </w:rPr>
-        <w:t>后，不再能产生更优解，此时认为已经达到最优解。经过阈值优化后，程序总耗时在160s左右。</w:t>
-      </w:r>
-    </w:p>
-    <w:p>
-      <w:pPr>
-        <w:numPr>
-          <w:ilvl w:val="0"/>
-          <w:numId w:val="0"/>
-        </w:numPr>
-        <w:jc w:val="left"/>
-        <w:rPr>
-          <w:rFonts w:hint="default"/>
-        </w:rPr>
-      </w:pPr>
-    </w:p>
-    <w:p>
-      <w:pPr>
-        <w:numPr>
-          <w:ilvl w:val="0"/>
-          <w:numId w:val="1"/>
-        </w:numPr>
-        <w:jc w:val="left"/>
-        <w:rPr>
-          <w:rFonts w:hint="default"/>
-        </w:rPr>
-      </w:pPr>
-      <w:r>
-        <w:rPr>
-          <w:rFonts w:hint="default"/>
-        </w:rPr>
-        <w:t>群智能算法</w:t>
-      </w:r>
-    </w:p>
-    <w:p>
-      <w:pPr>
-        <w:numPr>
-          <w:ilvl w:val="0"/>
-          <w:numId w:val="0"/>
-        </w:numPr>
-        <w:jc w:val="left"/>
-        <w:rPr>
-          <w:rFonts w:hint="default"/>
-        </w:rPr>
-      </w:pPr>
-      <w:r>
-        <w:rPr>
-          <w:rFonts w:hint="default"/>
-        </w:rPr>
-        <w:t>算法原理：</w:t>
+    </w:p>
+    <w:p>
+      <w:pPr>
+        <w:numPr>
+          <w:ilvl w:val="0"/>
+          <w:numId w:val="0"/>
+        </w:numPr>
+        <w:jc w:val="left"/>
+        <w:rPr>
+          <w:rFonts w:hint="default"/>
+        </w:rPr>
+      </w:pPr>
+      <w:r>
+        <w:rPr>
+          <w:rFonts w:hint="default"/>
+        </w:rPr>
+        <w:t>①</w:t>
+      </w:r>
+      <w:r>
+        <w:rPr>
+          <w:rFonts w:hint="default"/>
+        </w:rPr>
+        <w:t xml:space="preserve"> 初始化城市信息、信息素浓度、阈值</w:t>
+      </w:r>
+    </w:p>
+    <w:p>
+      <w:pPr>
+        <w:numPr>
+          <w:ilvl w:val="0"/>
+          <w:numId w:val="0"/>
+        </w:numPr>
+        <w:jc w:val="left"/>
+        <w:rPr>
+          <w:rFonts w:hint="default"/>
+        </w:rPr>
+      </w:pPr>
+      <w:r>
+        <w:rPr>
+          <w:rFonts w:hint="default"/>
+        </w:rPr>
+        <w:t>②</w:t>
+      </w:r>
+      <w:r>
+        <w:rPr>
+          <w:rFonts w:hint="default"/>
+        </w:rPr>
+        <w:t xml:space="preserve"> 遍历每一只蚂蚁，寻找最优路径</w:t>
+      </w:r>
+    </w:p>
+    <w:p>
+      <w:pPr>
+        <w:numPr>
+          <w:ilvl w:val="0"/>
+          <w:numId w:val="0"/>
+        </w:numPr>
+        <w:jc w:val="left"/>
+        <w:rPr>
+          <w:rFonts w:hint="default"/>
+        </w:rPr>
+      </w:pPr>
+      <w:r>
+        <w:rPr>
+          <w:rFonts w:hint="default"/>
+        </w:rPr>
+        <w:t>③</w:t>
+      </w:r>
+      <w:r>
+        <w:rPr>
+          <w:rFonts w:hint="default"/>
+        </w:rPr>
+        <w:t xml:space="preserve"> 更新信息素浓度</w:t>
+      </w:r>
+    </w:p>
+    <w:p>
+      <w:pPr>
+        <w:numPr>
+          <w:ilvl w:val="0"/>
+          <w:numId w:val="0"/>
+        </w:numPr>
+        <w:jc w:val="left"/>
+        <w:rPr>
+          <w:rFonts w:hint="default"/>
+        </w:rPr>
+      </w:pPr>
+      <w:r>
+        <w:rPr>
+          <w:rFonts w:hint="default"/>
+        </w:rPr>
+        <w:t xml:space="preserve">④ </w:t>
+      </w:r>
+      <w:r>
+        <w:rPr>
+          <w:rFonts w:hint="default"/>
+        </w:rPr>
+        <w:t>重复</w:t>
+      </w:r>
+      <w:r>
+        <w:rPr>
+          <w:rFonts w:hint="default"/>
+        </w:rPr>
+        <w:t>②</w:t>
+      </w:r>
+      <w:r>
+        <w:rPr>
+          <w:rFonts w:hint="default"/>
+        </w:rPr>
+        <w:t>，当</w:t>
+      </w:r>
+      <w:r>
+        <w:rPr>
+          <w:rFonts w:hint="default"/>
+        </w:rPr>
+        <w:t>迭代次数达到阈值时，终止</w:t>
+      </w:r>
+      <w:r>
+        <w:rPr>
+          <w:rFonts w:hint="default"/>
+        </w:rPr>
+        <w:t>搜索</w:t>
+      </w:r>
+    </w:p>
+    <w:p>
+      <w:pPr>
+        <w:numPr>
+          <w:ilvl w:val="0"/>
+          <w:numId w:val="0"/>
+        </w:numPr>
+        <w:jc w:val="left"/>
+        <w:rPr>
+          <w:rFonts w:hint="default"/>
+        </w:rPr>
+      </w:pPr>
+      <w:r>
+        <w:rPr>
+          <w:rFonts w:hint="default"/>
+        </w:rPr>
+        <w:t>⑤ 输出路径</w:t>
       </w:r>
     </w:p>
     <w:p>
@@ -630,6 +763,60 @@
         <w:rPr>
           <w:rFonts w:hint="default"/>
         </w:rPr>
+        <w:drawing>
+          <wp:inline distT="0" distB="0" distL="114300" distR="114300">
+            <wp:extent cx="5268595" cy="3924300"/>
+            <wp:effectExtent l="0" t="0" r="8255" b="0"/>
+            <wp:docPr id="1" name="Picture 1" descr="Screenshot from 2018-01-29 23:57:24"/>
+            <wp:cNvGraphicFramePr>
+              <a:graphicFrameLocks xmlns:a="http://schemas.openxmlformats.org/drawingml/2006/main" noChangeAspect="1"/>
+            </wp:cNvGraphicFramePr>
+            <a:graphic xmlns:a="http://schemas.openxmlformats.org/drawingml/2006/main">
+              <a:graphicData uri="http://schemas.openxmlformats.org/drawingml/2006/picture">
+                <pic:pic xmlns:pic="http://schemas.openxmlformats.org/drawingml/2006/picture">
+                  <pic:nvPicPr>
+                    <pic:cNvPr id="1" name="Picture 1" descr="Screenshot from 2018-01-29 23:57:24"/>
+                    <pic:cNvPicPr>
+                      <a:picLocks noChangeAspect="1"/>
+                    </pic:cNvPicPr>
+                  </pic:nvPicPr>
+                  <pic:blipFill>
+                    <a:blip r:embed="rId6"/>
+                    <a:stretch>
+                      <a:fillRect/>
+                    </a:stretch>
+                  </pic:blipFill>
+                  <pic:spPr>
+                    <a:xfrm>
+                      <a:off x="0" y="0"/>
+                      <a:ext cx="5268595" cy="3924300"/>
+                    </a:xfrm>
+                    <a:prstGeom prst="rect">
+                      <a:avLst/>
+                    </a:prstGeom>
+                  </pic:spPr>
+                </pic:pic>
+              </a:graphicData>
+            </a:graphic>
+          </wp:inline>
+        </w:drawing>
+      </w:r>
+    </w:p>
+    <w:p>
+      <w:pPr>
+        <w:numPr>
+          <w:ilvl w:val="0"/>
+          <w:numId w:val="0"/>
+        </w:numPr>
+        <w:jc w:val="left"/>
+        <w:rPr>
+          <w:rFonts w:hint="default"/>
+        </w:rPr>
+      </w:pPr>
+      <w:r>
+        <w:rPr>
+          <w:rFonts w:hint="default"/>
+        </w:rPr>
         <w:t>结果分析：</w:t>
       </w:r>
     </w:p>
@@ -639,6 +826,60 @@
           <w:ilvl w:val="0"/>
           <w:numId w:val="0"/>
         </w:numPr>
+        <w:jc w:val="left"/>
+        <w:rPr>
+          <w:rFonts w:hint="default"/>
+        </w:rPr>
+      </w:pPr>
+      <w:r>
+        <w:rPr>
+          <w:rFonts w:hint="default"/>
+        </w:rPr>
+        <w:drawing>
+          <wp:inline distT="0" distB="0" distL="114300" distR="114300">
+            <wp:extent cx="5273040" cy="3954780"/>
+            <wp:effectExtent l="0" t="0" r="3810" b="7620"/>
+            <wp:docPr id="4" name="Picture 4" descr="Figure_3"/>
+            <wp:cNvGraphicFramePr>
+              <a:graphicFrameLocks xmlns:a="http://schemas.openxmlformats.org/drawingml/2006/main" noChangeAspect="1"/>
+            </wp:cNvGraphicFramePr>
+            <a:graphic xmlns:a="http://schemas.openxmlformats.org/drawingml/2006/main">
+              <a:graphicData uri="http://schemas.openxmlformats.org/drawingml/2006/picture">
+                <pic:pic xmlns:pic="http://schemas.openxmlformats.org/drawingml/2006/picture">
+                  <pic:nvPicPr>
+                    <pic:cNvPr id="4" name="Picture 4" descr="Figure_3"/>
+                    <pic:cNvPicPr>
+                      <a:picLocks noChangeAspect="1"/>
+                    </pic:cNvPicPr>
+                  </pic:nvPicPr>
+                  <pic:blipFill>
+                    <a:blip r:embed="rId7"/>
+                    <a:stretch>
+                      <a:fillRect/>
+                    </a:stretch>
+                  </pic:blipFill>
+                  <pic:spPr>
+                    <a:xfrm>
+                      <a:off x="0" y="0"/>
+                      <a:ext cx="5273040" cy="3954780"/>
+                    </a:xfrm>
+                    <a:prstGeom prst="rect">
+                      <a:avLst/>
+                    </a:prstGeom>
+                  </pic:spPr>
+                </pic:pic>
+              </a:graphicData>
+            </a:graphic>
+          </wp:inline>
+        </w:drawing>
+      </w:r>
+    </w:p>
+    <w:p>
+      <w:pPr>
+        <w:numPr>
+          <w:ilvl w:val="0"/>
+          <w:numId w:val="0"/>
+        </w:numPr>
         <w:ind w:firstLine="420" w:firstLineChars="0"/>
         <w:jc w:val="left"/>
         <w:rPr>
@@ -649,79 +890,7 @@
         <w:rPr>
           <w:rFonts w:hint="default"/>
         </w:rPr>
-        <w:t>上图为阈值为</w:t>
-      </w:r>
-      <w:r>
-        <w:rPr>
-          <w:rFonts w:hint="default"/>
-        </w:rPr>
-        <w:t>1</w:t>
-      </w:r>
-      <w:r>
-        <w:rPr>
-          <w:rFonts w:hint="default"/>
-        </w:rPr>
-        <w:t>000（足够大）时，获得的更优解与其出现时算法耗时的关系图，最优解于</w:t>
-      </w:r>
-      <w:r>
-        <w:rPr>
-          <w:rFonts w:hint="default"/>
-        </w:rPr>
-        <w:t>15.7s</w:t>
-      </w:r>
-      <w:r>
-        <w:rPr>
-          <w:rFonts w:hint="default"/>
-        </w:rPr>
-        <w:t>时出现。经过大量实验总结</w:t>
-      </w:r>
-      <w:r>
-        <w:rPr>
-          <w:rFonts w:hint="default"/>
-        </w:rPr>
-        <w:t>，以及阈值优化算法估算</w:t>
-      </w:r>
-      <w:r>
-        <w:rPr>
-          <w:rFonts w:hint="default"/>
-        </w:rPr>
-        <w:t>，</w:t>
-      </w:r>
-      <w:r>
-        <w:rPr>
-          <w:rFonts w:hint="default"/>
-        </w:rPr>
-        <w:t>当</w:t>
-      </w:r>
-      <w:r>
-        <w:rPr>
-          <w:rFonts w:hint="default"/>
-        </w:rPr>
-        <w:t>迭代次数超过</w:t>
-      </w:r>
-      <w:r>
-        <w:rPr>
-          <w:rFonts w:hint="default"/>
-        </w:rPr>
-        <w:t>166</w:t>
-      </w:r>
-      <w:r>
-        <w:rPr>
-          <w:rFonts w:hint="default"/>
-        </w:rPr>
-        <w:t>后，不再能产生更优解，此时认为已经达到最优解。经过阈值优化后，程序总耗时在</w:t>
-      </w:r>
-      <w:r>
-        <w:rPr>
-          <w:rFonts w:hint="default"/>
-        </w:rPr>
-        <w:t>25.9</w:t>
-      </w:r>
-      <w:r>
-        <w:rPr>
-          <w:rFonts w:hint="default"/>
-        </w:rPr>
-        <w:t>s左右。</w:t>
+        <w:t>上图为阈值为1000（足够大）时，获得的更优解与其出现时算法耗时的关系图，最优解于15.7s时出现。经过大量实验总结，以及阈值优化算法估算，当迭代次数超过166后，不再能产生更优解，此时认为已经达到最优解。经过阈值优化后，程序总耗时在25.9s左右。</w:t>
       </w:r>
     </w:p>
     <w:p>

</xml_diff>

<commit_message>
report of ep2 done
</commit_message>
<xml_diff>
--- a/report.docx
+++ b/report.docx
@@ -1,6 +1,7 @@
 
 <file path=word/document.xml><?xml version="1.0" encoding="utf-8"?>
 <w:document xmlns:wpc="http://schemas.microsoft.com/office/word/2010/wordprocessingCanvas" xmlns:mc="http://schemas.openxmlformats.org/markup-compatibility/2006" xmlns:o="urn:schemas-microsoft-com:office:office" xmlns:r="http://schemas.openxmlformats.org/officeDocument/2006/relationships" xmlns:m="http://schemas.openxmlformats.org/officeDocument/2006/math" xmlns:v="urn:schemas-microsoft-com:vml" xmlns:wp14="http://schemas.microsoft.com/office/word/2010/wordprocessingDrawing" xmlns:wp="http://schemas.openxmlformats.org/drawingml/2006/wordprocessingDrawing" xmlns:w="http://schemas.openxmlformats.org/wordprocessingml/2006/main" xmlns:w14="http://schemas.microsoft.com/office/word/2010/wordml" xmlns:w10="urn:schemas-microsoft-com:office:word" xmlns:w15="http://schemas.microsoft.com/office/word/2012/wordml" xmlns:wpg="http://schemas.microsoft.com/office/word/2010/wordprocessingGroup" xmlns:wpi="http://schemas.microsoft.com/office/word/2010/wordprocessingInk" xmlns:wne="http://schemas.microsoft.com/office/word/2006/wordml" xmlns:wps="http://schemas.microsoft.com/office/word/2010/wordprocessingShape" xmlns:wpsCustomData="http://www.wps.cn/officeDocument/2013/wpsCustomData" mc:Ignorable="w14 w15 wp14">
+  <w:background w:color="FFFFFF"/>
   <w:body>
     <w:p>
       <w:pPr>
@@ -51,13 +52,7 @@
         <w:rPr>
           <w:rFonts w:hint="default"/>
         </w:rPr>
-        <w:t>声明：本实验代码源于DiamonJoy的开源代码仓库</w:t>
-      </w:r>
-      <w:r>
-        <w:rPr>
-          <w:rFonts w:hint="default"/>
-        </w:rPr>
-        <w:t>TSP</w:t>
+        <w:t>声明：本实验代码源于DiamonJoy的开源代码仓库TSP</w:t>
       </w:r>
       <w:r>
         <w:rPr>
@@ -88,7 +83,7 @@
         <w:rPr>
           <w:rFonts w:hint="default"/>
         </w:rPr>
-        <w:t>Hopfield网络.</w:t>
+        <w:t>进化算法</w:t>
       </w:r>
     </w:p>
     <w:p>
@@ -124,96 +119,6 @@
         <w:rPr>
           <w:rFonts w:hint="default"/>
         </w:rPr>
-        <w:t>实验结果：</w:t>
-      </w:r>
-    </w:p>
-    <w:p>
-      <w:pPr>
-        <w:numPr>
-          <w:ilvl w:val="0"/>
-          <w:numId w:val="0"/>
-        </w:numPr>
-        <w:jc w:val="left"/>
-        <w:rPr>
-          <w:rFonts w:hint="default"/>
-        </w:rPr>
-      </w:pPr>
-      <w:r>
-        <w:rPr>
-          <w:rFonts w:hint="default"/>
-        </w:rPr>
-        <w:t>结果分析：</w:t>
-      </w:r>
-    </w:p>
-    <w:p>
-      <w:pPr>
-        <w:numPr>
-          <w:ilvl w:val="0"/>
-          <w:numId w:val="0"/>
-        </w:numPr>
-        <w:jc w:val="left"/>
-        <w:rPr>
-          <w:rFonts w:hint="default"/>
-        </w:rPr>
-      </w:pPr>
-      <w:r>
-        <w:rPr>
-          <w:rFonts w:hint="default"/>
-        </w:rPr>
-        <w:br w:type="page"/>
-      </w:r>
-    </w:p>
-    <w:p>
-      <w:pPr>
-        <w:numPr>
-          <w:ilvl w:val="0"/>
-          <w:numId w:val="1"/>
-        </w:numPr>
-        <w:jc w:val="left"/>
-        <w:rPr>
-          <w:rFonts w:hint="default"/>
-        </w:rPr>
-      </w:pPr>
-      <w:r>
-        <w:rPr>
-          <w:rFonts w:hint="default"/>
-        </w:rPr>
-        <w:t>进化算法</w:t>
-      </w:r>
-    </w:p>
-    <w:p>
-      <w:pPr>
-        <w:numPr>
-          <w:ilvl w:val="0"/>
-          <w:numId w:val="0"/>
-        </w:numPr>
-        <w:jc w:val="left"/>
-        <w:rPr>
-          <w:rFonts w:hint="default"/>
-        </w:rPr>
-      </w:pPr>
-      <w:r>
-        <w:rPr>
-          <w:rFonts w:hint="default"/>
-        </w:rPr>
-        <w:t>算法原理：</w:t>
-      </w:r>
-    </w:p>
-    <w:p>
-      <w:pPr>
-        <w:numPr>
-          <w:ilvl w:val="0"/>
-          <w:numId w:val="0"/>
-        </w:numPr>
-        <w:jc w:val="left"/>
-        <w:rPr>
-          <w:rFonts w:hint="default"/>
-        </w:rPr>
-      </w:pPr>
-      <w:r>
-        <w:rPr>
-          <w:rFonts w:hint="default"/>
-        </w:rPr>
         <w:t>①</w:t>
       </w:r>
       <w:r>
@@ -340,19 +245,7 @@
         <w:rPr>
           <w:rFonts w:hint="default"/>
         </w:rPr>
-        <w:t>④ 重复②，</w:t>
-      </w:r>
-      <w:r>
-        <w:rPr>
-          <w:rFonts w:hint="default"/>
-        </w:rPr>
-        <w:t>当</w:t>
-      </w:r>
-      <w:r>
-        <w:rPr>
-          <w:rFonts w:hint="default"/>
-        </w:rPr>
-        <w:t>迭代次数达到阈值时，终止进化</w:t>
+        <w:t>④ 重复②，当迭代次数达到阈值时，终止进化</w:t>
       </w:r>
     </w:p>
     <w:p>
@@ -540,18 +433,6 @@
       <w:pPr>
         <w:numPr>
           <w:ilvl w:val="0"/>
-          <w:numId w:val="0"/>
-        </w:numPr>
-        <w:jc w:val="left"/>
-        <w:rPr>
-          <w:rFonts w:hint="default"/>
-        </w:rPr>
-      </w:pPr>
-    </w:p>
-    <w:p>
-      <w:pPr>
-        <w:numPr>
-          <w:ilvl w:val="0"/>
           <w:numId w:val="1"/>
         </w:numPr>
         <w:jc w:val="left"/>
@@ -563,13 +444,7 @@
         <w:rPr>
           <w:rFonts w:hint="default"/>
         </w:rPr>
-        <w:t>群智能算法</w:t>
-      </w:r>
-      <w:r>
-        <w:rPr>
-          <w:rFonts w:hint="default"/>
-        </w:rPr>
-        <w:t>(Ant Colony Optimization)</w:t>
+        <w:t>群智能算法(Ant Colony Optimization)</w:t>
       </w:r>
     </w:p>
     <w:p>
@@ -589,127 +464,77 @@
         </w:rPr>
         <w:t>算法原理：</w:t>
       </w:r>
-      <w:bookmarkStart w:id="0" w:name="_GoBack"/>
-      <w:bookmarkEnd w:id="0"/>
-    </w:p>
-    <w:p>
-      <w:pPr>
-        <w:numPr>
-          <w:ilvl w:val="0"/>
-          <w:numId w:val="0"/>
-        </w:numPr>
-        <w:jc w:val="left"/>
-        <w:rPr>
-          <w:rFonts w:hint="default"/>
-        </w:rPr>
-      </w:pPr>
-      <w:r>
-        <w:rPr>
-          <w:rFonts w:hint="default"/>
-        </w:rPr>
-        <w:t>①</w:t>
-      </w:r>
-      <w:r>
-        <w:rPr>
-          <w:rFonts w:hint="default"/>
-        </w:rPr>
-        <w:t xml:space="preserve"> 初始化城市信息、信息素浓度、阈值</w:t>
-      </w:r>
-    </w:p>
-    <w:p>
-      <w:pPr>
-        <w:numPr>
-          <w:ilvl w:val="0"/>
-          <w:numId w:val="0"/>
-        </w:numPr>
-        <w:jc w:val="left"/>
-        <w:rPr>
-          <w:rFonts w:hint="default"/>
-        </w:rPr>
-      </w:pPr>
-      <w:r>
-        <w:rPr>
-          <w:rFonts w:hint="default"/>
-        </w:rPr>
-        <w:t>②</w:t>
-      </w:r>
-      <w:r>
-        <w:rPr>
-          <w:rFonts w:hint="default"/>
-        </w:rPr>
-        <w:t xml:space="preserve"> 遍历每一只蚂蚁，寻找最优路径</w:t>
-      </w:r>
-    </w:p>
-    <w:p>
-      <w:pPr>
-        <w:numPr>
-          <w:ilvl w:val="0"/>
-          <w:numId w:val="0"/>
-        </w:numPr>
-        <w:jc w:val="left"/>
-        <w:rPr>
-          <w:rFonts w:hint="default"/>
-        </w:rPr>
-      </w:pPr>
-      <w:r>
-        <w:rPr>
-          <w:rFonts w:hint="default"/>
-        </w:rPr>
-        <w:t>③</w:t>
-      </w:r>
-      <w:r>
-        <w:rPr>
-          <w:rFonts w:hint="default"/>
-        </w:rPr>
-        <w:t xml:space="preserve"> 更新信息素浓度</w:t>
-      </w:r>
-    </w:p>
-    <w:p>
-      <w:pPr>
-        <w:numPr>
-          <w:ilvl w:val="0"/>
-          <w:numId w:val="0"/>
-        </w:numPr>
-        <w:jc w:val="left"/>
-        <w:rPr>
-          <w:rFonts w:hint="default"/>
-        </w:rPr>
-      </w:pPr>
-      <w:r>
-        <w:rPr>
-          <w:rFonts w:hint="default"/>
-        </w:rPr>
-        <w:t xml:space="preserve">④ </w:t>
-      </w:r>
-      <w:r>
-        <w:rPr>
-          <w:rFonts w:hint="default"/>
-        </w:rPr>
-        <w:t>重复</w:t>
-      </w:r>
-      <w:r>
-        <w:rPr>
-          <w:rFonts w:hint="default"/>
-        </w:rPr>
-        <w:t>②</w:t>
-      </w:r>
-      <w:r>
-        <w:rPr>
-          <w:rFonts w:hint="default"/>
-        </w:rPr>
-        <w:t>，当</w:t>
-      </w:r>
-      <w:r>
-        <w:rPr>
-          <w:rFonts w:hint="default"/>
-        </w:rPr>
-        <w:t>迭代次数达到阈值时，终止</w:t>
-      </w:r>
-      <w:r>
-        <w:rPr>
-          <w:rFonts w:hint="default"/>
-        </w:rPr>
-        <w:t>搜索</w:t>
+    </w:p>
+    <w:p>
+      <w:pPr>
+        <w:numPr>
+          <w:ilvl w:val="0"/>
+          <w:numId w:val="0"/>
+        </w:numPr>
+        <w:jc w:val="left"/>
+        <w:rPr>
+          <w:rFonts w:hint="default"/>
+        </w:rPr>
+      </w:pPr>
+      <w:r>
+        <w:rPr>
+          <w:rFonts w:hint="default"/>
+        </w:rPr>
+        <w:t>① 初始化城市信息、信息素浓度、阈值</w:t>
+      </w:r>
+    </w:p>
+    <w:p>
+      <w:pPr>
+        <w:numPr>
+          <w:ilvl w:val="0"/>
+          <w:numId w:val="0"/>
+        </w:numPr>
+        <w:jc w:val="left"/>
+        <w:rPr>
+          <w:rFonts w:hint="default"/>
+        </w:rPr>
+      </w:pPr>
+      <w:r>
+        <w:rPr>
+          <w:rFonts w:hint="default"/>
+        </w:rPr>
+        <w:t>② 遍历每一只蚂蚁，寻找最优路径</w:t>
+      </w:r>
+    </w:p>
+    <w:p>
+      <w:pPr>
+        <w:numPr>
+          <w:ilvl w:val="0"/>
+          <w:numId w:val="0"/>
+        </w:numPr>
+        <w:jc w:val="left"/>
+        <w:rPr>
+          <w:rFonts w:hint="default"/>
+        </w:rPr>
+      </w:pPr>
+      <w:r>
+        <w:rPr>
+          <w:rFonts w:hint="default"/>
+        </w:rPr>
+        <w:t>③ 更新信息素浓度</w:t>
+      </w:r>
+    </w:p>
+    <w:p>
+      <w:pPr>
+        <w:numPr>
+          <w:ilvl w:val="0"/>
+          <w:numId w:val="0"/>
+        </w:numPr>
+        <w:jc w:val="left"/>
+        <w:rPr>
+          <w:rFonts w:hint="default"/>
+        </w:rPr>
+      </w:pPr>
+      <w:r>
+        <w:rPr>
+          <w:rFonts w:hint="default"/>
+        </w:rPr>
+        <w:t>④ 重复②，当迭代次数达到阈值时，终止搜索</w:t>
       </w:r>
     </w:p>
     <w:p>
@@ -890,20 +715,8 @@
         <w:rPr>
           <w:rFonts w:hint="default"/>
         </w:rPr>
-        <w:t>上图为阈值为1000（足够大）时，获得的更优解与其出现时算法耗时的关系图，最优解于15.7s时出现。经过大量实验总结，以及阈值优化算法估算，当迭代次数超过166后，不再能产生更优解，此时认为已经达到最优解。经过阈值优化后，程序总耗时在25.9s左右。</w:t>
-      </w:r>
-    </w:p>
-    <w:p>
-      <w:pPr>
-        <w:numPr>
-          <w:ilvl w:val="0"/>
-          <w:numId w:val="0"/>
-        </w:numPr>
-        <w:jc w:val="left"/>
-        <w:rPr>
-          <w:rFonts w:hint="default"/>
-        </w:rPr>
-      </w:pPr>
+        <w:t>上图为阈值为1000（足够大）时，获得的更优解与其出现时算法耗时的关系图，最优解于15.7s时出现。经过大量实验总结，以及阈值优化算法估算，当信息素衰减率为0.5时，迭代次数超过166后，不再能产生更优解，此时认为已经达到最优解。经过阈值优化后，程序总耗时在25.9s左右。</w:t>
+      </w:r>
     </w:p>
     <w:p>
       <w:pPr>
@@ -920,6 +733,171 @@
         <w:rPr>
           <w:rFonts w:hint="default"/>
         </w:rPr>
+        <w:t>Hopfield网络</w:t>
+      </w:r>
+    </w:p>
+    <w:p>
+      <w:pPr>
+        <w:numPr>
+          <w:ilvl w:val="0"/>
+          <w:numId w:val="0"/>
+        </w:numPr>
+        <w:jc w:val="left"/>
+        <w:rPr>
+          <w:rFonts w:hint="default"/>
+        </w:rPr>
+      </w:pPr>
+      <w:r>
+        <w:rPr>
+          <w:rFonts w:hint="default"/>
+        </w:rPr>
+        <w:t>算法原理：</w:t>
+      </w:r>
+    </w:p>
+    <w:p>
+      <w:pPr>
+        <w:numPr>
+          <w:ilvl w:val="0"/>
+          <w:numId w:val="0"/>
+        </w:numPr>
+        <w:ind w:firstLine="420" w:firstLineChars="0"/>
+        <w:jc w:val="left"/>
+        <w:rPr>
+          <w:rFonts w:hint="default"/>
+        </w:rPr>
+      </w:pPr>
+      <w:r>
+        <w:rPr>
+          <w:rFonts w:hint="default"/>
+        </w:rPr>
+        <w:t>将目标函数转换成网络的能量函数。</w:t>
+      </w:r>
+    </w:p>
+    <w:p>
+      <w:pPr>
+        <w:numPr>
+          <w:ilvl w:val="0"/>
+          <w:numId w:val="0"/>
+        </w:numPr>
+        <w:jc w:val="left"/>
+        <w:rPr>
+          <w:rFonts w:hint="default"/>
+        </w:rPr>
+      </w:pPr>
+      <w:r>
+        <w:rPr>
+          <w:rFonts w:hint="default"/>
+        </w:rPr>
+        <w:t>实验结果：</w:t>
+      </w:r>
+    </w:p>
+    <w:p>
+      <w:pPr>
+        <w:numPr>
+          <w:ilvl w:val="0"/>
+          <w:numId w:val="0"/>
+        </w:numPr>
+        <w:jc w:val="both"/>
+        <w:rPr>
+          <w:rFonts w:hint="default"/>
+        </w:rPr>
+      </w:pPr>
+      <w:r>
+        <w:drawing>
+          <wp:inline distT="0" distB="0" distL="114300" distR="114300">
+            <wp:extent cx="5269230" cy="4264660"/>
+            <wp:effectExtent l="0" t="0" r="7620" b="2540"/>
+            <wp:docPr id="5" name="Picture 5"/>
+            <wp:cNvGraphicFramePr>
+              <a:graphicFrameLocks xmlns:a="http://schemas.openxmlformats.org/drawingml/2006/main" noChangeAspect="1"/>
+            </wp:cNvGraphicFramePr>
+            <a:graphic xmlns:a="http://schemas.openxmlformats.org/drawingml/2006/main">
+              <a:graphicData uri="http://schemas.openxmlformats.org/drawingml/2006/picture">
+                <pic:pic xmlns:pic="http://schemas.openxmlformats.org/drawingml/2006/picture">
+                  <pic:nvPicPr>
+                    <pic:cNvPr id="5" name="Picture 5"/>
+                    <pic:cNvPicPr>
+                      <a:picLocks noChangeAspect="1"/>
+                    </pic:cNvPicPr>
+                  </pic:nvPicPr>
+                  <pic:blipFill>
+                    <a:blip r:embed="rId8"/>
+                    <a:stretch>
+                      <a:fillRect/>
+                    </a:stretch>
+                  </pic:blipFill>
+                  <pic:spPr>
+                    <a:xfrm>
+                      <a:off x="0" y="0"/>
+                      <a:ext cx="5269230" cy="4264660"/>
+                    </a:xfrm>
+                    <a:prstGeom prst="rect">
+                      <a:avLst/>
+                    </a:prstGeom>
+                    <a:noFill/>
+                    <a:ln w="9525">
+                      <a:noFill/>
+                      <a:miter/>
+                    </a:ln>
+                  </pic:spPr>
+                </pic:pic>
+              </a:graphicData>
+            </a:graphic>
+          </wp:inline>
+        </w:drawing>
+      </w:r>
+    </w:p>
+    <w:p>
+      <w:pPr>
+        <w:numPr>
+          <w:ilvl w:val="0"/>
+          <w:numId w:val="0"/>
+        </w:numPr>
+        <w:jc w:val="left"/>
+        <w:rPr>
+          <w:rFonts w:hint="default"/>
+        </w:rPr>
+      </w:pPr>
+      <w:r>
+        <w:rPr>
+          <w:rFonts w:hint="default"/>
+        </w:rPr>
+        <w:t>结果分析：</w:t>
+      </w:r>
+    </w:p>
+    <w:p>
+      <w:pPr>
+        <w:numPr>
+          <w:ilvl w:val="0"/>
+          <w:numId w:val="0"/>
+        </w:numPr>
+        <w:jc w:val="left"/>
+        <w:rPr>
+          <w:rFonts w:hint="default"/>
+        </w:rPr>
+      </w:pPr>
+      <w:r>
+        <w:rPr>
+          <w:rFonts w:hint="default"/>
+        </w:rPr>
+        <w:t>　　实验代码中，将50个城市缩小为8个城市，然而效果依然不佳。</w:t>
+      </w:r>
+    </w:p>
+    <w:p>
+      <w:pPr>
+        <w:numPr>
+          <w:ilvl w:val="0"/>
+          <w:numId w:val="1"/>
+        </w:numPr>
+        <w:jc w:val="left"/>
+        <w:rPr>
+          <w:rFonts w:hint="default"/>
+        </w:rPr>
+      </w:pPr>
+      <w:r>
+        <w:rPr>
+          <w:rFonts w:hint="default"/>
+        </w:rPr>
         <w:t>实验总结</w:t>
       </w:r>
     </w:p>
@@ -929,16 +907,54 @@
           <w:ilvl w:val="0"/>
           <w:numId w:val="0"/>
         </w:numPr>
-        <w:jc w:val="left"/>
-        <w:rPr>
-          <w:rFonts w:hint="default"/>
-        </w:rPr>
-      </w:pPr>
-      <w:r>
-        <w:rPr>
-          <w:rFonts w:hint="default"/>
-        </w:rPr>
-        <w:t>搜索问题和搜索方法的统一表述</w:t>
+        <w:ind w:firstLine="420" w:firstLineChars="0"/>
+        <w:jc w:val="left"/>
+        <w:rPr>
+          <w:rFonts w:hint="default"/>
+        </w:rPr>
+      </w:pPr>
+      <w:r>
+        <w:rPr>
+          <w:rFonts w:hint="default"/>
+        </w:rPr>
+        <w:t>搜索问题和搜索方法的统一表述：</w:t>
+      </w:r>
+    </w:p>
+    <w:p>
+      <w:pPr>
+        <w:numPr>
+          <w:ilvl w:val="0"/>
+          <w:numId w:val="0"/>
+        </w:numPr>
+        <w:jc w:val="center"/>
+        <w:rPr>
+          <w:rFonts w:hint="default"/>
+        </w:rPr>
+      </w:pPr>
+      <w:r>
+        <w:rPr>
+          <w:rFonts w:hint="default"/>
+        </w:rPr>
+        <w:t>w1-&gt;w2-&gt;w3-&gt;...-&gt;w*</w:t>
+      </w:r>
+    </w:p>
+    <w:p>
+      <w:pPr>
+        <w:numPr>
+          <w:ilvl w:val="0"/>
+          <w:numId w:val="0"/>
+        </w:numPr>
+        <w:ind w:firstLine="420" w:firstLineChars="0"/>
+        <w:jc w:val="left"/>
+        <w:rPr>
+          <w:rFonts w:hint="default"/>
+        </w:rPr>
+      </w:pPr>
+      <w:r>
+        <w:rPr>
+          <w:rFonts w:hint="default"/>
+        </w:rPr>
+        <w:t>构造解的表述形式，选择更新解的方法，迭代获得更优解，最终得到趋近于完美的解。</w:t>
       </w:r>
     </w:p>
     <w:p>
@@ -956,38 +972,75 @@
         <w:rPr>
           <w:rFonts w:hint="default"/>
         </w:rPr>
-        <w:t>改进设想</w:t>
-      </w:r>
-    </w:p>
-    <w:p>
-      <w:pPr>
-        <w:numPr>
-          <w:ilvl w:val="0"/>
-          <w:numId w:val="0"/>
-        </w:numPr>
-        <w:jc w:val="left"/>
-        <w:rPr>
-          <w:rFonts w:hint="default"/>
-        </w:rPr>
-      </w:pPr>
-      <w:r>
-        <w:rPr>
-          <w:rFonts w:hint="default"/>
-        </w:rPr>
-        <w:t>在该表述下解释什么是搜索算法的Exploration与Exploitation能力,进而给出提升算法的Exploration与Exploitation能力的设想。</w:t>
-      </w:r>
-    </w:p>
-    <w:p>
-      <w:pPr>
-        <w:numPr>
-          <w:ilvl w:val="0"/>
-          <w:numId w:val="0"/>
-        </w:numPr>
-        <w:jc w:val="left"/>
-        <w:rPr>
-          <w:rFonts w:hint="default"/>
-        </w:rPr>
-      </w:pPr>
+        <w:t>搜索算法</w:t>
+      </w:r>
+      <w:r>
+        <w:rPr>
+          <w:rFonts w:hint="default"/>
+        </w:rPr>
+        <w:t>能力</w:t>
+      </w:r>
+    </w:p>
+    <w:p>
+      <w:pPr>
+        <w:numPr>
+          <w:ilvl w:val="0"/>
+          <w:numId w:val="0"/>
+        </w:numPr>
+        <w:ind w:firstLine="420" w:firstLineChars="0"/>
+        <w:jc w:val="left"/>
+        <w:rPr>
+          <w:rFonts w:hint="default"/>
+        </w:rPr>
+      </w:pPr>
+      <w:r>
+        <w:rPr>
+          <w:rFonts w:hint="default"/>
+        </w:rPr>
+        <w:t>搜索算法的Exploration</w:t>
+      </w:r>
+      <w:r>
+        <w:rPr>
+          <w:rFonts w:hint="default"/>
+        </w:rPr>
+        <w:t>能力是指算法寻找新的搜索空间的能力，</w:t>
+      </w:r>
+      <w:r>
+        <w:rPr>
+          <w:rFonts w:hint="default"/>
+        </w:rPr>
+        <w:t>Exploitation能力</w:t>
+      </w:r>
+      <w:r>
+        <w:rPr>
+          <w:rFonts w:hint="default"/>
+        </w:rPr>
+        <w:t>是指算法拓展已有搜索空间的能力。提升搜索算法的性能，需要寻找</w:t>
+      </w:r>
+      <w:r>
+        <w:rPr>
+          <w:rFonts w:hint="default"/>
+        </w:rPr>
+        <w:t>Exploration</w:t>
+      </w:r>
+      <w:r>
+        <w:rPr>
+          <w:rFonts w:hint="default"/>
+        </w:rPr>
+        <w:t>和</w:t>
+      </w:r>
+      <w:r>
+        <w:rPr>
+          <w:rFonts w:hint="default"/>
+        </w:rPr>
+        <w:t>Exploitation</w:t>
+      </w:r>
+      <w:r>
+        <w:rPr>
+          <w:rFonts w:hint="default"/>
+        </w:rPr>
+        <w:t>之间的平衡点。</w:t>
+      </w:r>
     </w:p>
     <w:p>
       <w:pPr>
@@ -1005,21 +1058,35 @@
           <w:rFonts w:hint="default"/>
           <w:b/>
           <w:bCs/>
+          <w:sz w:val="28"/>
+          <w:szCs w:val="36"/>
         </w:rPr>
         <w:t>Reference</w:t>
       </w:r>
-    </w:p>
-    <w:p>
-      <w:pPr>
-        <w:numPr>
-          <w:ilvl w:val="0"/>
-          <w:numId w:val="0"/>
-        </w:numPr>
-        <w:jc w:val="left"/>
-        <w:rPr>
-          <w:rFonts w:hint="default"/>
-        </w:rPr>
-      </w:pPr>
+      <w:r>
+        <w:rPr>
+          <w:rFonts w:hint="default"/>
+          <w:b/>
+          <w:bCs/>
+          <w:sz w:val="28"/>
+          <w:szCs w:val="36"/>
+        </w:rPr>
+        <w:t>:</w:t>
+      </w:r>
+    </w:p>
+    <w:p>
+      <w:pPr>
+        <w:numPr>
+          <w:ilvl w:val="0"/>
+          <w:numId w:val="0"/>
+        </w:numPr>
+        <w:jc w:val="left"/>
+        <w:rPr>
+          <w:rFonts w:hint="default"/>
+        </w:rPr>
+      </w:pPr>
+      <w:bookmarkStart w:id="0" w:name="_GoBack"/>
+      <w:bookmarkEnd w:id="0"/>
       <w:r>
         <w:rPr>
           <w:rFonts w:hint="default"/>
@@ -1056,18 +1123,6 @@
         </w:rPr>
         <w:fldChar w:fldCharType="end"/>
       </w:r>
-    </w:p>
-    <w:p>
-      <w:pPr>
-        <w:numPr>
-          <w:ilvl w:val="0"/>
-          <w:numId w:val="0"/>
-        </w:numPr>
-        <w:jc w:val="left"/>
-        <w:rPr>
-          <w:rFonts w:hint="default"/>
-        </w:rPr>
-      </w:pPr>
     </w:p>
     <w:sectPr>
       <w:pgSz w:w="11906" w:h="16838"/>
@@ -1104,7 +1159,7 @@
   <w:docDefaults>
     <w:rPrDefault>
       <w:rPr>
-        <w:rFonts w:asciiTheme="minorHAnsi" w:hAnsiTheme="minorHAnsi" w:eastAsiaTheme="minorEastAsia" w:cstheme="minorBidi"/>
+        <w:rFonts w:ascii="Times New Roman" w:hAnsi="Times New Roman" w:eastAsia="SimSun" w:cs="Times New Roman"/>
       </w:rPr>
     </w:rPrDefault>
   </w:docDefaults>

</xml_diff>